<commit_message>
Todo2.txt remarks for questionnaires.
</commit_message>
<xml_diff>
--- a/Meta/Questionnaires.docx
+++ b/Meta/Questionnaires.docx
@@ -1797,7 +1797,21 @@
           <w:b/>
           <w:i/>
         </w:rPr>
-        <w:t>Now that you have seen this setup, what do you think of VR museums?</w:t>
+        <w:t xml:space="preserve">Now that you have seen this setup, what do you think of </w:t>
+      </w:r>
+      <w:r>
+        <w:rPr>
+          <w:b/>
+          <w:i/>
+        </w:rPr>
+        <w:t>VR museum apps</w:t>
+      </w:r>
+      <w:r>
+        <w:rPr>
+          <w:b/>
+          <w:i/>
+        </w:rPr>
+        <w:t>?</w:t>
       </w:r>
     </w:p>
     <w:p>
@@ -1826,14 +1840,35 @@
           <w:b/>
           <w:i/>
         </w:rPr>
-        <w:t xml:space="preserve">Would you like to visit </w:t>
-      </w:r>
-      <w:r>
-        <w:rPr>
-          <w:b/>
-          <w:i/>
-        </w:rPr>
-        <w:t>VR museums like this one</w:t>
+        <w:t xml:space="preserve">Would you like to </w:t>
+      </w:r>
+      <w:r>
+        <w:rPr>
+          <w:b/>
+          <w:i/>
+        </w:rPr>
+        <w:t>use</w:t>
+      </w:r>
+      <w:r>
+        <w:rPr>
+          <w:b/>
+          <w:i/>
+        </w:rPr>
+        <w:t xml:space="preserve"> </w:t>
+      </w:r>
+      <w:r>
+        <w:rPr>
+          <w:b/>
+          <w:i/>
+        </w:rPr>
+        <w:t>VR museum apps</w:t>
+      </w:r>
+      <w:r>
+        <w:rPr>
+          <w:b/>
+          <w:i/>
+        </w:rPr>
+        <w:t xml:space="preserve"> like this one</w:t>
       </w:r>
       <w:r>
         <w:rPr>
@@ -1867,7 +1902,21 @@
           <w:b/>
           <w:i/>
         </w:rPr>
-        <w:t>Would you like to visit VR museums if they did not have visual effec</w:t>
+        <w:t xml:space="preserve">Would you like to visit </w:t>
+      </w:r>
+      <w:r>
+        <w:rPr>
+          <w:b/>
+          <w:i/>
+        </w:rPr>
+        <w:t>VR museum apps</w:t>
+      </w:r>
+      <w:r>
+        <w:rPr>
+          <w:b/>
+          <w:i/>
+        </w:rPr>
+        <w:t xml:space="preserve"> if they did not have visual effec</w:t>
       </w:r>
       <w:r>
         <w:rPr>
@@ -2033,8 +2082,6 @@
         </w:rPr>
         <w:t>You can take as much time as you’d like. We will not give you any further instructions, but you can ask us if you have any questions.</w:t>
       </w:r>
-      <w:bookmarkStart w:id="3" w:name="_GoBack"/>
-      <w:bookmarkEnd w:id="3"/>
     </w:p>
     <w:p>
       <w:pPr>
@@ -2052,6 +2099,233 @@
     <w:p>
       <w:pPr>
         <w:pStyle w:val="Heading1"/>
+      </w:pPr>
+      <w:r>
+        <w:lastRenderedPageBreak/>
+        <w:t>Questionnaire</w:t>
+      </w:r>
+      <w:r>
+        <w:t xml:space="preserve"> 2</w:t>
+      </w:r>
+    </w:p>
+    <w:p>
+      <w:pPr>
+        <w:pStyle w:val="Heading2"/>
+      </w:pPr>
+      <w:r>
+        <w:t>Enjoyment questionnaire</w:t>
+      </w:r>
+    </w:p>
+    <w:p>
+      <w:pPr>
+        <w:pStyle w:val="ListParagraph"/>
+      </w:pPr>
+    </w:p>
+    <w:p>
+      <w:pPr>
+        <w:pStyle w:val="ListParagraph"/>
+        <w:numPr>
+          <w:ilvl w:val="0"/>
+          <w:numId w:val="16"/>
+        </w:numPr>
+        <w:rPr>
+          <w:b/>
+        </w:rPr>
+      </w:pPr>
+      <w:r>
+        <w:rPr>
+          <w:b/>
+        </w:rPr>
+        <w:t>I liked the experience</w:t>
+      </w:r>
+    </w:p>
+    <w:p>
+      <w:pPr>
+        <w:pStyle w:val="ListParagraph"/>
+      </w:pPr>
+    </w:p>
+    <w:p>
+      <w:pPr>
+        <w:pStyle w:val="ListParagraph"/>
+      </w:pPr>
+      <w:r>
+        <w:t>Disagree OOOOO Agree</w:t>
+      </w:r>
+    </w:p>
+    <w:p>
+      <w:pPr>
+        <w:pStyle w:val="ListParagraph"/>
+        <w:rPr>
+          <w:b/>
+        </w:rPr>
+      </w:pPr>
+    </w:p>
+    <w:p>
+      <w:pPr>
+        <w:pStyle w:val="ListParagraph"/>
+        <w:numPr>
+          <w:ilvl w:val="0"/>
+          <w:numId w:val="16"/>
+        </w:numPr>
+        <w:rPr>
+          <w:b/>
+        </w:rPr>
+      </w:pPr>
+      <w:r>
+        <w:rPr>
+          <w:b/>
+        </w:rPr>
+        <w:t>The experience was relaxing</w:t>
+      </w:r>
+    </w:p>
+    <w:p>
+      <w:pPr>
+        <w:pStyle w:val="ListParagraph"/>
+      </w:pPr>
+    </w:p>
+    <w:p>
+      <w:pPr>
+        <w:pStyle w:val="ListParagraph"/>
+      </w:pPr>
+      <w:r>
+        <w:t>Disagree OOOOO Agree</w:t>
+      </w:r>
+    </w:p>
+    <w:p>
+      <w:pPr>
+        <w:pStyle w:val="ListParagraph"/>
+        <w:rPr>
+          <w:b/>
+        </w:rPr>
+      </w:pPr>
+    </w:p>
+    <w:p>
+      <w:pPr>
+        <w:pStyle w:val="ListParagraph"/>
+        <w:numPr>
+          <w:ilvl w:val="0"/>
+          <w:numId w:val="16"/>
+        </w:numPr>
+        <w:rPr>
+          <w:b/>
+        </w:rPr>
+      </w:pPr>
+      <w:r>
+        <w:rPr>
+          <w:b/>
+        </w:rPr>
+        <w:t>I was bored during the experience</w:t>
+      </w:r>
+    </w:p>
+    <w:p>
+      <w:pPr>
+        <w:pStyle w:val="ListParagraph"/>
+      </w:pPr>
+    </w:p>
+    <w:p>
+      <w:pPr>
+        <w:pStyle w:val="ListParagraph"/>
+      </w:pPr>
+      <w:r>
+        <w:t>Disagree OOOOO Agree</w:t>
+      </w:r>
+    </w:p>
+    <w:p>
+      <w:pPr>
+        <w:pStyle w:val="ListParagraph"/>
+        <w:rPr>
+          <w:b/>
+        </w:rPr>
+      </w:pPr>
+    </w:p>
+    <w:p>
+      <w:pPr>
+        <w:pStyle w:val="ListParagraph"/>
+        <w:numPr>
+          <w:ilvl w:val="0"/>
+          <w:numId w:val="16"/>
+        </w:numPr>
+        <w:rPr>
+          <w:b/>
+        </w:rPr>
+      </w:pPr>
+      <w:r>
+        <w:rPr>
+          <w:b/>
+        </w:rPr>
+        <w:t>I don't want to experience this ever again</w:t>
+      </w:r>
+    </w:p>
+    <w:p>
+      <w:pPr>
+        <w:pStyle w:val="ListParagraph"/>
+        <w:rPr>
+          <w:b/>
+        </w:rPr>
+      </w:pPr>
+    </w:p>
+    <w:p>
+      <w:pPr>
+        <w:pStyle w:val="ListParagraph"/>
+      </w:pPr>
+      <w:r>
+        <w:t>Disagree OOOOO Agree</w:t>
+      </w:r>
+    </w:p>
+    <w:p>
+      <w:pPr>
+        <w:pStyle w:val="ListParagraph"/>
+      </w:pPr>
+    </w:p>
+    <w:p>
+      <w:pPr>
+        <w:pStyle w:val="ListParagraph"/>
+        <w:numPr>
+          <w:ilvl w:val="0"/>
+          <w:numId w:val="16"/>
+        </w:numPr>
+        <w:rPr>
+          <w:b/>
+        </w:rPr>
+      </w:pPr>
+      <w:r>
+        <w:rPr>
+          <w:b/>
+        </w:rPr>
+        <w:t>I enjoyed the experience</w:t>
+      </w:r>
+    </w:p>
+    <w:p>
+      <w:pPr>
+        <w:pStyle w:val="ListParagraph"/>
+      </w:pPr>
+    </w:p>
+    <w:p>
+      <w:pPr>
+        <w:pStyle w:val="ListParagraph"/>
+      </w:pPr>
+      <w:r>
+        <w:t>Disagree OOOOO Agree</w:t>
+      </w:r>
+    </w:p>
+    <w:p>
+      <w:pPr>
+        <w:rPr>
+          <w:rFonts w:asciiTheme="majorHAnsi" w:eastAsiaTheme="majorEastAsia" w:hAnsiTheme="majorHAnsi" w:cstheme="majorBidi"/>
+          <w:b/>
+          <w:bCs/>
+          <w:color w:val="365F91" w:themeColor="accent1" w:themeShade="BF"/>
+          <w:sz w:val="28"/>
+          <w:szCs w:val="28"/>
+        </w:rPr>
+      </w:pPr>
+      <w:r>
+        <w:br w:type="page"/>
+      </w:r>
+    </w:p>
+    <w:p>
+      <w:pPr>
+        <w:pStyle w:val="Heading2"/>
       </w:pPr>
       <w:r>
         <w:lastRenderedPageBreak/>
@@ -2066,15 +2340,6 @@
       <w:r>
         <w:t>uestionnaire</w:t>
       </w:r>
-      <w:r>
-        <w:t xml:space="preserve"> 2</w:t>
-      </w:r>
-      <w:r>
-        <w:t xml:space="preserve"> + Informal interview</w:t>
-      </w:r>
-      <w:r>
-        <w:t xml:space="preserve"> 2.1</w:t>
-      </w:r>
     </w:p>
     <w:p/>
     <w:p>
@@ -2084,25 +2349,56 @@
       <w:r>
         <w:t xml:space="preserve"> </w:t>
       </w:r>
-      <w:commentRangeStart w:id="4"/>
+      <w:commentRangeStart w:id="3"/>
       <w:r>
         <w:t>during the test</w:t>
       </w:r>
       <w:r>
         <w:t xml:space="preserve"> </w:t>
       </w:r>
-      <w:commentRangeEnd w:id="4"/>
+      <w:commentRangeEnd w:id="3"/>
       <w:r>
         <w:rPr>
           <w:rStyle w:val="CommentReference"/>
         </w:rPr>
-        <w:commentReference w:id="4"/>
+        <w:commentReference w:id="3"/>
       </w:r>
       <w:r>
         <w:t>for each type or room.</w:t>
       </w:r>
-      <w:r>
-        <w:t xml:space="preserve"> </w:t>
+    </w:p>
+    <w:p>
+      <w:pPr>
+        <w:rPr>
+          <w:b/>
+        </w:rPr>
+      </w:pPr>
+      <w:r>
+        <w:rPr>
+          <w:b/>
+        </w:rPr>
+        <w:t>Extremely -&gt; Very much</w:t>
+      </w:r>
+    </w:p>
+    <w:p>
+      <w:pPr>
+        <w:rPr>
+          <w:b/>
+        </w:rPr>
+      </w:pPr>
+      <w:r>
+        <w:rPr>
+          <w:b/>
+        </w:rPr>
+        <w:t>Not at all -&gt; very slightly or not at all</w:t>
+      </w:r>
+    </w:p>
+    <w:p>
+      <w:r>
+        <w:rPr>
+          <w:b/>
+        </w:rPr>
+        <w:t>Tables below each other (same order)</w:t>
       </w:r>
       <w:r>
         <w:rPr>
@@ -2378,16 +2674,156 @@
             <w:pPr>
               <w:jc w:val="center"/>
             </w:pPr>
-            <w:commentRangeStart w:id="5"/>
+            <w:commentRangeStart w:id="4"/>
             <w:r>
               <w:t>Not at all OOOOO Extremely</w:t>
             </w:r>
-            <w:commentRangeEnd w:id="5"/>
+            <w:commentRangeEnd w:id="4"/>
             <w:r>
               <w:rPr>
                 <w:rStyle w:val="CommentReference"/>
               </w:rPr>
-              <w:commentReference w:id="5"/>
+              <w:commentReference w:id="4"/>
+            </w:r>
+          </w:p>
+        </w:tc>
+        <w:tc>
+          <w:tcPr>
+            <w:tcW w:w="2842" w:type="dxa"/>
+            <w:tcMar>
+              <w:top w:w="57" w:type="dxa"/>
+              <w:bottom w:w="57" w:type="dxa"/>
+            </w:tcMar>
+          </w:tcPr>
+          <w:p>
+            <w:pPr>
+              <w:jc w:val="center"/>
+            </w:pPr>
+            <w:r>
+              <w:t>Not at all OOOOO Extremely</w:t>
+            </w:r>
+          </w:p>
+        </w:tc>
+        <w:tc>
+          <w:tcPr>
+            <w:tcW w:w="2864" w:type="dxa"/>
+            <w:tcMar>
+              <w:top w:w="57" w:type="dxa"/>
+              <w:bottom w:w="57" w:type="dxa"/>
+            </w:tcMar>
+          </w:tcPr>
+          <w:p>
+            <w:pPr>
+              <w:jc w:val="center"/>
+            </w:pPr>
+            <w:r>
+              <w:t>Not at all OOOOO Extremely</w:t>
+            </w:r>
+          </w:p>
+        </w:tc>
+      </w:tr>
+      <w:tr>
+        <w:trPr>
+          <w:jc w:val="center"/>
+        </w:trPr>
+        <w:tc>
+          <w:tcPr>
+            <w:tcW w:w="1444" w:type="dxa"/>
+            <w:tcMar>
+              <w:top w:w="57" w:type="dxa"/>
+              <w:bottom w:w="57" w:type="dxa"/>
+            </w:tcMar>
+          </w:tcPr>
+          <w:p>
+            <w:r>
+              <w:t>Distressed</w:t>
+            </w:r>
+          </w:p>
+        </w:tc>
+        <w:tc>
+          <w:tcPr>
+            <w:tcW w:w="2808" w:type="dxa"/>
+            <w:tcMar>
+              <w:top w:w="57" w:type="dxa"/>
+              <w:bottom w:w="57" w:type="dxa"/>
+            </w:tcMar>
+          </w:tcPr>
+          <w:p>
+            <w:pPr>
+              <w:jc w:val="center"/>
+            </w:pPr>
+            <w:r>
+              <w:t>Not at all OOOOO Extremely</w:t>
+            </w:r>
+          </w:p>
+        </w:tc>
+        <w:tc>
+          <w:tcPr>
+            <w:tcW w:w="2842" w:type="dxa"/>
+            <w:tcMar>
+              <w:top w:w="57" w:type="dxa"/>
+              <w:bottom w:w="57" w:type="dxa"/>
+            </w:tcMar>
+          </w:tcPr>
+          <w:p>
+            <w:pPr>
+              <w:jc w:val="center"/>
+            </w:pPr>
+            <w:r>
+              <w:t>Not at all OOOOO Extremely</w:t>
+            </w:r>
+          </w:p>
+        </w:tc>
+        <w:tc>
+          <w:tcPr>
+            <w:tcW w:w="2864" w:type="dxa"/>
+            <w:tcMar>
+              <w:top w:w="57" w:type="dxa"/>
+              <w:bottom w:w="57" w:type="dxa"/>
+            </w:tcMar>
+          </w:tcPr>
+          <w:p>
+            <w:pPr>
+              <w:jc w:val="center"/>
+            </w:pPr>
+            <w:r>
+              <w:t>Not at all OOOOO Extremely</w:t>
+            </w:r>
+          </w:p>
+        </w:tc>
+      </w:tr>
+      <w:tr>
+        <w:trPr>
+          <w:jc w:val="center"/>
+        </w:trPr>
+        <w:tc>
+          <w:tcPr>
+            <w:tcW w:w="1444" w:type="dxa"/>
+            <w:tcMar>
+              <w:top w:w="57" w:type="dxa"/>
+              <w:bottom w:w="57" w:type="dxa"/>
+            </w:tcMar>
+          </w:tcPr>
+          <w:p>
+            <w:r>
+              <w:t>Bored</w:t>
+            </w:r>
+          </w:p>
+        </w:tc>
+        <w:tc>
+          <w:tcPr>
+            <w:tcW w:w="2808" w:type="dxa"/>
+            <w:tcMar>
+              <w:top w:w="57" w:type="dxa"/>
+              <w:bottom w:w="57" w:type="dxa"/>
+            </w:tcMar>
+          </w:tcPr>
+          <w:p>
+            <w:pPr>
+              <w:jc w:val="center"/>
+            </w:pPr>
+            <w:r>
+              <w:t>Not at all OOOOO Extremely</w:t>
             </w:r>
           </w:p>
         </w:tc>
@@ -2441,6 +2877,76 @@
           <w:p>
             <w:r>
               <w:t>At ease</w:t>
+            </w:r>
+          </w:p>
+        </w:tc>
+        <w:tc>
+          <w:tcPr>
+            <w:tcW w:w="2808" w:type="dxa"/>
+            <w:tcMar>
+              <w:top w:w="57" w:type="dxa"/>
+              <w:bottom w:w="57" w:type="dxa"/>
+            </w:tcMar>
+          </w:tcPr>
+          <w:p>
+            <w:pPr>
+              <w:jc w:val="center"/>
+            </w:pPr>
+            <w:r>
+              <w:t>Not at all OOOOO Extremely</w:t>
+            </w:r>
+          </w:p>
+        </w:tc>
+        <w:tc>
+          <w:tcPr>
+            <w:tcW w:w="2842" w:type="dxa"/>
+            <w:tcMar>
+              <w:top w:w="57" w:type="dxa"/>
+              <w:bottom w:w="57" w:type="dxa"/>
+            </w:tcMar>
+          </w:tcPr>
+          <w:p>
+            <w:pPr>
+              <w:jc w:val="center"/>
+            </w:pPr>
+            <w:r>
+              <w:t>Not at all OOOOO Extremely</w:t>
+            </w:r>
+          </w:p>
+        </w:tc>
+        <w:tc>
+          <w:tcPr>
+            <w:tcW w:w="2864" w:type="dxa"/>
+            <w:tcMar>
+              <w:top w:w="57" w:type="dxa"/>
+              <w:bottom w:w="57" w:type="dxa"/>
+            </w:tcMar>
+          </w:tcPr>
+          <w:p>
+            <w:pPr>
+              <w:jc w:val="center"/>
+            </w:pPr>
+            <w:r>
+              <w:t>Not at all OOOOO Extremely</w:t>
+            </w:r>
+          </w:p>
+        </w:tc>
+      </w:tr>
+      <w:tr>
+        <w:trPr>
+          <w:jc w:val="center"/>
+        </w:trPr>
+        <w:tc>
+          <w:tcPr>
+            <w:tcW w:w="1444" w:type="dxa"/>
+            <w:tcMar>
+              <w:top w:w="57" w:type="dxa"/>
+              <w:bottom w:w="57" w:type="dxa"/>
+            </w:tcMar>
+          </w:tcPr>
+          <w:p>
+            <w:r>
+              <w:t>Irritated</w:t>
             </w:r>
           </w:p>
         </w:tc>
@@ -2580,7 +3086,7 @@
           </w:tcPr>
           <w:p>
             <w:r>
-              <w:t>Amazed</w:t>
+              <w:t>Sleepy</w:t>
             </w:r>
           </w:p>
         </w:tc>
@@ -2650,217 +3156,7 @@
           </w:tcPr>
           <w:p>
             <w:r>
-              <w:t>Bored</w:t>
-            </w:r>
-          </w:p>
-        </w:tc>
-        <w:tc>
-          <w:tcPr>
-            <w:tcW w:w="2808" w:type="dxa"/>
-            <w:tcMar>
-              <w:top w:w="57" w:type="dxa"/>
-              <w:bottom w:w="57" w:type="dxa"/>
-            </w:tcMar>
-          </w:tcPr>
-          <w:p>
-            <w:pPr>
-              <w:jc w:val="center"/>
-            </w:pPr>
-            <w:r>
-              <w:t>Not at all OOOOO Extremely</w:t>
-            </w:r>
-          </w:p>
-        </w:tc>
-        <w:tc>
-          <w:tcPr>
-            <w:tcW w:w="2842" w:type="dxa"/>
-            <w:tcMar>
-              <w:top w:w="57" w:type="dxa"/>
-              <w:bottom w:w="57" w:type="dxa"/>
-            </w:tcMar>
-          </w:tcPr>
-          <w:p>
-            <w:pPr>
-              <w:jc w:val="center"/>
-            </w:pPr>
-            <w:r>
-              <w:t>Not at all OOOOO Extremely</w:t>
-            </w:r>
-          </w:p>
-        </w:tc>
-        <w:tc>
-          <w:tcPr>
-            <w:tcW w:w="2864" w:type="dxa"/>
-            <w:tcMar>
-              <w:top w:w="57" w:type="dxa"/>
-              <w:bottom w:w="57" w:type="dxa"/>
-            </w:tcMar>
-          </w:tcPr>
-          <w:p>
-            <w:pPr>
-              <w:jc w:val="center"/>
-            </w:pPr>
-            <w:r>
-              <w:t>Not at all OOOOO Extremely</w:t>
-            </w:r>
-          </w:p>
-        </w:tc>
-      </w:tr>
-      <w:tr>
-        <w:trPr>
-          <w:jc w:val="center"/>
-        </w:trPr>
-        <w:tc>
-          <w:tcPr>
-            <w:tcW w:w="1444" w:type="dxa"/>
-            <w:tcMar>
-              <w:top w:w="57" w:type="dxa"/>
-              <w:bottom w:w="57" w:type="dxa"/>
-            </w:tcMar>
-          </w:tcPr>
-          <w:p>
-            <w:r>
-              <w:t>Distressed</w:t>
-            </w:r>
-          </w:p>
-        </w:tc>
-        <w:tc>
-          <w:tcPr>
-            <w:tcW w:w="2808" w:type="dxa"/>
-            <w:tcMar>
-              <w:top w:w="57" w:type="dxa"/>
-              <w:bottom w:w="57" w:type="dxa"/>
-            </w:tcMar>
-          </w:tcPr>
-          <w:p>
-            <w:pPr>
-              <w:jc w:val="center"/>
-            </w:pPr>
-            <w:r>
-              <w:t>Not at all OOOOO Extremely</w:t>
-            </w:r>
-          </w:p>
-        </w:tc>
-        <w:tc>
-          <w:tcPr>
-            <w:tcW w:w="2842" w:type="dxa"/>
-            <w:tcMar>
-              <w:top w:w="57" w:type="dxa"/>
-              <w:bottom w:w="57" w:type="dxa"/>
-            </w:tcMar>
-          </w:tcPr>
-          <w:p>
-            <w:pPr>
-              <w:jc w:val="center"/>
-            </w:pPr>
-            <w:r>
-              <w:t>Not at all OOOOO Extremely</w:t>
-            </w:r>
-          </w:p>
-        </w:tc>
-        <w:tc>
-          <w:tcPr>
-            <w:tcW w:w="2864" w:type="dxa"/>
-            <w:tcMar>
-              <w:top w:w="57" w:type="dxa"/>
-              <w:bottom w:w="57" w:type="dxa"/>
-            </w:tcMar>
-          </w:tcPr>
-          <w:p>
-            <w:pPr>
-              <w:jc w:val="center"/>
-            </w:pPr>
-            <w:r>
-              <w:t>Not at all OOOOO Extremely</w:t>
-            </w:r>
-          </w:p>
-        </w:tc>
-      </w:tr>
-      <w:tr>
-        <w:trPr>
-          <w:jc w:val="center"/>
-        </w:trPr>
-        <w:tc>
-          <w:tcPr>
-            <w:tcW w:w="1444" w:type="dxa"/>
-            <w:tcMar>
-              <w:top w:w="57" w:type="dxa"/>
-              <w:bottom w:w="57" w:type="dxa"/>
-            </w:tcMar>
-          </w:tcPr>
-          <w:p>
-            <w:r>
-              <w:t>Irritated</w:t>
-            </w:r>
-          </w:p>
-        </w:tc>
-        <w:tc>
-          <w:tcPr>
-            <w:tcW w:w="2808" w:type="dxa"/>
-            <w:tcMar>
-              <w:top w:w="57" w:type="dxa"/>
-              <w:bottom w:w="57" w:type="dxa"/>
-            </w:tcMar>
-          </w:tcPr>
-          <w:p>
-            <w:pPr>
-              <w:jc w:val="center"/>
-            </w:pPr>
-            <w:r>
-              <w:t>Not at all OOOOO Extremely</w:t>
-            </w:r>
-          </w:p>
-        </w:tc>
-        <w:tc>
-          <w:tcPr>
-            <w:tcW w:w="2842" w:type="dxa"/>
-            <w:tcMar>
-              <w:top w:w="57" w:type="dxa"/>
-              <w:bottom w:w="57" w:type="dxa"/>
-            </w:tcMar>
-          </w:tcPr>
-          <w:p>
-            <w:pPr>
-              <w:jc w:val="center"/>
-            </w:pPr>
-            <w:r>
-              <w:t>Not at all OOOOO Extremely</w:t>
-            </w:r>
-          </w:p>
-        </w:tc>
-        <w:tc>
-          <w:tcPr>
-            <w:tcW w:w="2864" w:type="dxa"/>
-            <w:tcMar>
-              <w:top w:w="57" w:type="dxa"/>
-              <w:bottom w:w="57" w:type="dxa"/>
-            </w:tcMar>
-          </w:tcPr>
-          <w:p>
-            <w:pPr>
-              <w:jc w:val="center"/>
-            </w:pPr>
-            <w:r>
-              <w:t>Not at all OOOOO Extremely</w:t>
-            </w:r>
-          </w:p>
-        </w:tc>
-      </w:tr>
-      <w:tr>
-        <w:trPr>
-          <w:jc w:val="center"/>
-        </w:trPr>
-        <w:tc>
-          <w:tcPr>
-            <w:tcW w:w="1444" w:type="dxa"/>
-            <w:tcMar>
-              <w:top w:w="57" w:type="dxa"/>
-              <w:bottom w:w="57" w:type="dxa"/>
-            </w:tcMar>
-          </w:tcPr>
-          <w:p>
-            <w:r>
-              <w:t>Sleepy</w:t>
+              <w:t>Amazed</w:t>
             </w:r>
           </w:p>
         </w:tc>
@@ -3054,7 +3350,11 @@
         <w:t>he</w:t>
       </w:r>
       <w:r>
-        <w:t xml:space="preserve"> form, their answers will be checked to see if he has indeed rated the words in that way. Also</w:t>
+        <w:t xml:space="preserve"> form, their answers will be checked to see if he has indeed rated the </w:t>
+      </w:r>
+      <w:r>
+        <w:lastRenderedPageBreak/>
+        <w:t>words in that way. Also</w:t>
       </w:r>
       <w:r>
         <w:t>,</w:t>
@@ -3090,13 +3390,7 @@
       </w:pPr>
       <w:r>
         <w:lastRenderedPageBreak/>
-        <w:t>Informal interview 2</w:t>
-      </w:r>
-      <w:r>
-        <w:t>.2</w:t>
-      </w:r>
-      <w:r>
-        <w:t xml:space="preserve"> after </w:t>
+        <w:t xml:space="preserve">Informal interview 2 after </w:t>
       </w:r>
       <w:r>
         <w:t>second part of the experiment</w:t>
@@ -3140,6 +3434,19 @@
         </w:rPr>
         <w:t xml:space="preserve"> did you like the most? Why?</w:t>
       </w:r>
+      <w:r>
+        <w:rPr>
+          <w:b/>
+          <w:i/>
+        </w:rPr>
+        <w:br/>
+      </w:r>
+      <w:r>
+        <w:rPr>
+          <w:b/>
+        </w:rPr>
+        <w:t>Here we use the answers from the enjoyment and panas questionnaires.</w:t>
+      </w:r>
     </w:p>
     <w:p>
       <w:pPr>
@@ -3233,7 +3540,14 @@
           <w:b/>
           <w:i/>
         </w:rPr>
-        <w:t>hat do you think of VR museums</w:t>
+        <w:t xml:space="preserve">hat do you think of </w:t>
+      </w:r>
+      <w:r>
+        <w:rPr>
+          <w:b/>
+          <w:i/>
+        </w:rPr>
+        <w:t>VR museums</w:t>
       </w:r>
       <w:r>
         <w:rPr>
@@ -3276,7 +3590,35 @@
           <w:b/>
           <w:i/>
         </w:rPr>
-        <w:t>Would you like to visit VR museums like this one</w:t>
+        <w:t xml:space="preserve">Would you like to </w:t>
+      </w:r>
+      <w:r>
+        <w:rPr>
+          <w:b/>
+          <w:i/>
+        </w:rPr>
+        <w:t>use</w:t>
+      </w:r>
+      <w:r>
+        <w:rPr>
+          <w:b/>
+          <w:i/>
+        </w:rPr>
+        <w:t xml:space="preserve"> </w:t>
+      </w:r>
+      <w:r>
+        <w:rPr>
+          <w:b/>
+          <w:i/>
+        </w:rPr>
+        <w:t>VR museum apps</w:t>
+      </w:r>
+      <w:r>
+        <w:rPr>
+          <w:b/>
+          <w:i/>
+        </w:rPr>
+        <w:t xml:space="preserve"> like this one</w:t>
       </w:r>
       <w:r>
         <w:rPr>
@@ -3310,7 +3652,35 @@
           <w:b/>
           <w:i/>
         </w:rPr>
-        <w:t>Would you like to visit VR museums if they did not have visual effec</w:t>
+        <w:t xml:space="preserve">Would you like to </w:t>
+      </w:r>
+      <w:r>
+        <w:rPr>
+          <w:b/>
+          <w:i/>
+        </w:rPr>
+        <w:t>use</w:t>
+      </w:r>
+      <w:r>
+        <w:rPr>
+          <w:b/>
+          <w:i/>
+        </w:rPr>
+        <w:t xml:space="preserve"> </w:t>
+      </w:r>
+      <w:r>
+        <w:rPr>
+          <w:b/>
+          <w:i/>
+        </w:rPr>
+        <w:t>VR museum apps</w:t>
+      </w:r>
+      <w:r>
+        <w:rPr>
+          <w:b/>
+          <w:i/>
+        </w:rPr>
+        <w:t xml:space="preserve"> if they did not have visual effec</w:t>
       </w:r>
       <w:r>
         <w:rPr>
@@ -3391,11 +3761,13 @@
         </w:numPr>
         <w:rPr>
           <w:b/>
-        </w:rPr>
-      </w:pPr>
-      <w:r>
-        <w:rPr>
-          <w:b/>
+          <w:i/>
+        </w:rPr>
+      </w:pPr>
+      <w:r>
+        <w:rPr>
+          <w:b/>
+          <w:i/>
         </w:rPr>
         <w:t>What do you like about viewing art now?</w:t>
       </w:r>
@@ -3418,281 +3790,54 @@
       </w:pPr>
       <w:r>
         <w:lastRenderedPageBreak/>
-        <w:t>End Questionnaire</w:t>
+        <w:t>Questionnaire 3</w:t>
+      </w:r>
+    </w:p>
+    <w:p>
+      <w:pPr>
+        <w:pStyle w:val="Heading2"/>
+      </w:pPr>
+      <w:r>
+        <w:t>Memory test</w:t>
+      </w:r>
+    </w:p>
+    <w:p>
+      <w:r>
+        <w:t>Setup concept:</w:t>
+      </w:r>
+    </w:p>
+    <w:p>
+      <w:r>
+        <w:t>Paintings depend on experiment setup paintings.</w:t>
       </w:r>
     </w:p>
     <w:p/>
     <w:p>
-      <w:pPr>
-        <w:pStyle w:val="Heading2"/>
-      </w:pPr>
-      <w:r>
-        <w:t xml:space="preserve">Enjoyment </w:t>
-      </w:r>
-      <w:r>
-        <w:t>Q</w:t>
-      </w:r>
-      <w:r>
-        <w:t>uestionnaire</w:t>
-      </w:r>
-      <w:r>
-        <w:t xml:space="preserve"> 3</w:t>
-      </w:r>
-    </w:p>
-    <w:p>
-      <w:pPr>
-        <w:pStyle w:val="ListParagraph"/>
-      </w:pPr>
-    </w:p>
-    <w:p>
-      <w:pPr>
-        <w:pStyle w:val="ListParagraph"/>
-        <w:numPr>
-          <w:ilvl w:val="0"/>
-          <w:numId w:val="16"/>
-        </w:numPr>
-        <w:rPr>
-          <w:b/>
-        </w:rPr>
-      </w:pPr>
-      <w:r>
-        <w:rPr>
-          <w:b/>
-        </w:rPr>
-        <w:t>I liked the experience</w:t>
-      </w:r>
-    </w:p>
-    <w:p>
-      <w:pPr>
-        <w:pStyle w:val="ListParagraph"/>
-      </w:pPr>
-    </w:p>
-    <w:p>
-      <w:pPr>
-        <w:pStyle w:val="ListParagraph"/>
-      </w:pPr>
-      <w:r>
-        <w:t>Disagree OOOOO Agree</w:t>
-      </w:r>
-    </w:p>
-    <w:p>
-      <w:pPr>
-        <w:pStyle w:val="ListParagraph"/>
-        <w:rPr>
-          <w:b/>
-        </w:rPr>
-      </w:pPr>
-    </w:p>
-    <w:p>
-      <w:pPr>
-        <w:pStyle w:val="ListParagraph"/>
-        <w:numPr>
-          <w:ilvl w:val="0"/>
-          <w:numId w:val="16"/>
-        </w:numPr>
-        <w:rPr>
-          <w:b/>
-        </w:rPr>
-      </w:pPr>
-      <w:r>
-        <w:rPr>
-          <w:b/>
-        </w:rPr>
-        <w:t>The experience was relaxing</w:t>
-      </w:r>
-    </w:p>
-    <w:p>
-      <w:pPr>
-        <w:pStyle w:val="ListParagraph"/>
-      </w:pPr>
-    </w:p>
-    <w:p>
-      <w:pPr>
-        <w:pStyle w:val="ListParagraph"/>
-      </w:pPr>
-      <w:r>
-        <w:t>Disagree OOOOO Agree</w:t>
-      </w:r>
-    </w:p>
-    <w:p>
-      <w:pPr>
-        <w:pStyle w:val="ListParagraph"/>
-        <w:rPr>
-          <w:b/>
-        </w:rPr>
-      </w:pPr>
-    </w:p>
-    <w:p>
-      <w:pPr>
-        <w:pStyle w:val="ListParagraph"/>
-        <w:numPr>
-          <w:ilvl w:val="0"/>
-          <w:numId w:val="16"/>
-        </w:numPr>
-        <w:rPr>
-          <w:b/>
-        </w:rPr>
-      </w:pPr>
-      <w:r>
-        <w:rPr>
-          <w:b/>
-        </w:rPr>
-        <w:t>I was bored during the experience</w:t>
-      </w:r>
-    </w:p>
-    <w:p>
-      <w:pPr>
-        <w:pStyle w:val="ListParagraph"/>
-      </w:pPr>
-    </w:p>
-    <w:p>
-      <w:pPr>
-        <w:pStyle w:val="ListParagraph"/>
-      </w:pPr>
-      <w:r>
-        <w:t>Disagree OOOOO Agree</w:t>
-      </w:r>
-    </w:p>
-    <w:p>
-      <w:pPr>
-        <w:pStyle w:val="ListParagraph"/>
-        <w:rPr>
-          <w:b/>
-        </w:rPr>
-      </w:pPr>
-    </w:p>
-    <w:p>
-      <w:pPr>
-        <w:pStyle w:val="ListParagraph"/>
-        <w:numPr>
-          <w:ilvl w:val="0"/>
-          <w:numId w:val="16"/>
-        </w:numPr>
-        <w:rPr>
-          <w:b/>
-        </w:rPr>
-      </w:pPr>
-      <w:r>
-        <w:rPr>
-          <w:b/>
-        </w:rPr>
-        <w:t>I don't want to experience this ever again</w:t>
-      </w:r>
-    </w:p>
-    <w:p>
-      <w:pPr>
-        <w:pStyle w:val="ListParagraph"/>
-        <w:rPr>
-          <w:b/>
-        </w:rPr>
-      </w:pPr>
-    </w:p>
-    <w:p>
-      <w:pPr>
-        <w:pStyle w:val="ListParagraph"/>
-      </w:pPr>
-      <w:r>
-        <w:t>Disagree OOOOO Agree</w:t>
-      </w:r>
-    </w:p>
-    <w:p>
-      <w:pPr>
-        <w:pStyle w:val="ListParagraph"/>
-      </w:pPr>
-    </w:p>
-    <w:p>
-      <w:pPr>
-        <w:pStyle w:val="ListParagraph"/>
-        <w:numPr>
-          <w:ilvl w:val="0"/>
-          <w:numId w:val="16"/>
-        </w:numPr>
-        <w:rPr>
-          <w:b/>
-        </w:rPr>
-      </w:pPr>
-      <w:r>
-        <w:rPr>
-          <w:b/>
-        </w:rPr>
-        <w:t>I enjoyed the experience</w:t>
-      </w:r>
-    </w:p>
-    <w:p>
-      <w:pPr>
-        <w:pStyle w:val="ListParagraph"/>
-      </w:pPr>
-    </w:p>
-    <w:p>
-      <w:pPr>
-        <w:pStyle w:val="ListParagraph"/>
-      </w:pPr>
-      <w:r>
-        <w:t>Disagree OOOOO Agree</w:t>
-      </w:r>
-    </w:p>
-    <w:p>
-      <w:pPr>
-        <w:pStyle w:val="ListParagraph"/>
-        <w:rPr>
-          <w:b/>
-        </w:rPr>
-      </w:pPr>
-    </w:p>
-    <w:p>
-      <w:pPr>
-        <w:pStyle w:val="Heading2"/>
-      </w:pPr>
-    </w:p>
-    <w:p>
-      <w:pPr>
-        <w:pStyle w:val="Heading2"/>
-      </w:pPr>
-    </w:p>
-    <w:p>
-      <w:pPr>
-        <w:rPr>
-          <w:rFonts w:asciiTheme="majorHAnsi" w:eastAsiaTheme="majorEastAsia" w:hAnsiTheme="majorHAnsi" w:cstheme="majorBidi"/>
-          <w:b/>
-          <w:bCs/>
-          <w:color w:val="4F81BD" w:themeColor="accent1"/>
-          <w:sz w:val="26"/>
-          <w:szCs w:val="26"/>
-        </w:rPr>
-      </w:pPr>
+      <w:r>
+        <w:t>Four paintings in each row: at least one that was in the museum, one of the same painter, one of the same subject, and one of the same subject as the other painting of the same painter.</w:t>
+      </w:r>
+    </w:p>
+    <w:p>
       <w:r>
         <w:br w:type="page"/>
       </w:r>
     </w:p>
     <w:p>
       <w:pPr>
-        <w:pStyle w:val="Heading2"/>
+        <w:pStyle w:val="Heading1"/>
       </w:pPr>
       <w:r>
         <w:lastRenderedPageBreak/>
-        <w:t>Memory test</w:t>
-      </w:r>
-      <w:r>
-        <w:t xml:space="preserve"> Questionnaire 4</w:t>
-      </w:r>
-    </w:p>
-    <w:p>
-      <w:r>
-        <w:t>Setup concept:</w:t>
-      </w:r>
-    </w:p>
-    <w:p>
-      <w:r>
-        <w:t>Paintings depend on experiment setup paintings.</w:t>
-      </w:r>
-    </w:p>
-    <w:p/>
-    <w:p>
-      <w:r>
-        <w:t>Four paintings in each row: at least one that was in the museum, one of the same painter, one of the same subject, and one of the same subject as the other painting of the same painter.</w:t>
-      </w:r>
-    </w:p>
-    <w:p/>
+        <w:t>Final remarks</w:t>
+      </w:r>
+    </w:p>
+    <w:p>
+      <w:r>
+        <w:t>Please don’t tell anyone about the memory test.</w:t>
+      </w:r>
+      <w:bookmarkStart w:id="5" w:name="_GoBack"/>
+      <w:bookmarkEnd w:id="5"/>
+    </w:p>
     <w:sectPr>
       <w:pgSz w:w="12240" w:h="15840"/>
       <w:pgMar w:top="1417" w:right="1417" w:bottom="1417" w:left="1417" w:header="708" w:footer="708" w:gutter="0"/>
@@ -3753,7 +3898,7 @@
       </w:r>
     </w:p>
   </w:comment>
-  <w:comment w:id="4" w:author="Boer, B. de (Bibi)" w:date="2016-02-23T11:50:00Z" w:initials="BBd(">
+  <w:comment w:id="3" w:author="Boer, B. de (Bibi)" w:date="2016-02-23T11:50:00Z" w:initials="BBd(">
     <w:p>
       <w:pPr>
         <w:pStyle w:val="CommentText"/>
@@ -3775,7 +3920,7 @@
       </w:r>
     </w:p>
   </w:comment>
-  <w:comment w:id="5" w:author="Boer, B. de (Bibi)" w:date="2016-02-23T11:52:00Z" w:initials="BBd(">
+  <w:comment w:id="4" w:author="Boer, B. de (Bibi)" w:date="2016-02-23T11:52:00Z" w:initials="BBd(">
     <w:p>
       <w:pPr>
         <w:pStyle w:val="CommentText"/>
@@ -3803,7 +3948,7 @@
   <w15:commentEx w15:paraId="28870AED" w15:done="0"/>
   <w15:commentEx w15:paraId="1DD5C7F9" w15:done="0"/>
   <w15:commentEx w15:paraId="3D843732" w15:done="0"/>
-  <w15:commentEx w15:paraId="5B8CB20E" w15:done="0"/>
+  <w15:commentEx w15:paraId="19DA9ECA" w15:done="0"/>
 </w15:commentsEx>
 </file>
 
@@ -6645,7 +6790,7 @@
 </file>
 
 <file path=customXml/itemProps1.xml><?xml version="1.0" encoding="utf-8"?>
-<ds:datastoreItem xmlns:ds="http://schemas.openxmlformats.org/officeDocument/2006/customXml" ds:itemID="{D8154FCC-C9ED-4669-9255-241E94692AA7}">
+<ds:datastoreItem xmlns:ds="http://schemas.openxmlformats.org/officeDocument/2006/customXml" ds:itemID="{72A1272F-1CEF-4CF2-BB1C-9638AA9D6C12}">
   <ds:schemaRefs>
     <ds:schemaRef ds:uri="http://schemas.openxmlformats.org/officeDocument/2006/bibliography"/>
   </ds:schemaRefs>

</xml_diff>